<commit_message>
Initial commit - Backend
</commit_message>
<xml_diff>
--- a/basketballPlan.docx
+++ b/basketballPlan.docx
@@ -28,25 +28,119 @@
         <w:pStyle w:val="Heading1"/>
       </w:pPr>
       <w:r>
-        <w:t>Players</w:t>
+        <w:t>Core</w:t>
       </w:r>
     </w:p>
     <w:p>
+      <w:pPr>
+        <w:pStyle w:val="ListParagraph"/>
+        <w:numPr>
+          <w:ilvl w:val="0"/>
+          <w:numId w:val="1"/>
+        </w:numPr>
+      </w:pPr>
       <w:r>
-        <w:t>Players can be created, with values assigned to their names, statistics, and attributes.</w:t>
+        <w:t>Create a player</w:t>
       </w:r>
     </w:p>
     <w:p>
+      <w:pPr>
+        <w:pStyle w:val="ListParagraph"/>
+        <w:numPr>
+          <w:ilvl w:val="0"/>
+          <w:numId w:val="1"/>
+        </w:numPr>
+      </w:pPr>
       <w:r>
-        <w:t>Players can be added to teams.</w:t>
+        <w:t>Player can have a name, age, position, experience, Statistics, Attributes</w:t>
       </w:r>
     </w:p>
     <w:p>
+      <w:pPr>
+        <w:pStyle w:val="ListParagraph"/>
+        <w:numPr>
+          <w:ilvl w:val="0"/>
+          <w:numId w:val="1"/>
+        </w:numPr>
+      </w:pPr>
       <w:r>
-        <w:t>Players can have their attributes and characteristics changed.</w:t>
+        <w:t xml:space="preserve">Create a team – a team has a name, number of championships, a list of Players, </w:t>
+      </w:r>
+      <w:proofErr w:type="gramStart"/>
+      <w:r>
+        <w:t>a  Coach</w:t>
+      </w:r>
+      <w:proofErr w:type="gramEnd"/>
+      <w:r>
+        <w:t xml:space="preserve">, </w:t>
+      </w:r>
+      <w:r>
+        <w:t>a win/loss record</w:t>
+      </w:r>
+      <w:r>
+        <w:t>, a reputation</w:t>
       </w:r>
     </w:p>
-    <w:p/>
+    <w:p>
+      <w:pPr>
+        <w:pStyle w:val="ListParagraph"/>
+        <w:numPr>
+          <w:ilvl w:val="0"/>
+          <w:numId w:val="1"/>
+        </w:numPr>
+      </w:pPr>
+      <w:r>
+        <w:t>Add players to a team</w:t>
+      </w:r>
+    </w:p>
+    <w:p>
+      <w:pPr>
+        <w:pStyle w:val="ListParagraph"/>
+        <w:numPr>
+          <w:ilvl w:val="0"/>
+          <w:numId w:val="1"/>
+        </w:numPr>
+      </w:pPr>
+      <w:r>
+        <w:t>Make trades between teams</w:t>
+      </w:r>
+    </w:p>
+    <w:p>
+      <w:pPr>
+        <w:pStyle w:val="ListParagraph"/>
+        <w:numPr>
+          <w:ilvl w:val="0"/>
+          <w:numId w:val="1"/>
+        </w:numPr>
+      </w:pPr>
+      <w:r>
+        <w:t>Create a coach</w:t>
+      </w:r>
+    </w:p>
+    <w:p>
+      <w:pPr>
+        <w:pStyle w:val="ListParagraph"/>
+        <w:numPr>
+          <w:ilvl w:val="0"/>
+          <w:numId w:val="1"/>
+        </w:numPr>
+      </w:pPr>
+      <w:r>
+        <w:t>Assign a coach to a team</w:t>
+      </w:r>
+    </w:p>
+    <w:p>
+      <w:pPr>
+        <w:pStyle w:val="ListParagraph"/>
+        <w:numPr>
+          <w:ilvl w:val="0"/>
+          <w:numId w:val="1"/>
+        </w:numPr>
+      </w:pPr>
+      <w:r>
+        <w:t>Remove a coach from a team</w:t>
+      </w:r>
+    </w:p>
     <w:sectPr>
       <w:pgSz w:w="12240" w:h="15840"/>
       <w:pgMar w:top="1440" w:right="1440" w:bottom="1440" w:left="1440" w:header="720" w:footer="720" w:gutter="0"/>
@@ -55,6 +149,154 @@
     </w:sectPr>
   </w:body>
 </w:document>
+</file>
+
+<file path=word/numbering.xml><?xml version="1.0" encoding="utf-8"?>
+<w:numbering xmlns:wpc="http://schemas.microsoft.com/office/word/2010/wordprocessingCanvas" xmlns:cx="http://schemas.microsoft.com/office/drawing/2014/chartex" xmlns:cx1="http://schemas.microsoft.com/office/drawing/2015/9/8/chartex" xmlns:cx2="http://schemas.microsoft.com/office/drawing/2015/10/21/chartex" xmlns:cx3="http://schemas.microsoft.com/office/drawing/2016/5/9/chartex" xmlns:cx4="http://schemas.microsoft.com/office/drawing/2016/5/10/chartex" xmlns:cx5="http://schemas.microsoft.com/office/drawing/2016/5/11/chartex" xmlns:cx6="http://schemas.microsoft.com/office/drawing/2016/5/12/chartex" xmlns:cx7="http://schemas.microsoft.com/office/drawing/2016/5/13/chartex" xmlns:cx8="http://schemas.microsoft.com/office/drawing/2016/5/14/chartex" xmlns:mc="http://schemas.openxmlformats.org/markup-compatibility/2006" xmlns:aink="http://schemas.microsoft.com/office/drawing/2016/ink" xmlns:am3d="http://schemas.microsoft.com/office/drawing/2017/model3d" xmlns:o="urn:schemas-microsoft-com:office:office" xmlns:r="http://schemas.openxmlformats.org/officeDocument/2006/relationships" xmlns:m="http://schemas.openxmlformats.org/officeDocument/2006/math" xmlns:v="urn:schemas-microsoft-com:vml" xmlns:wp14="http://schemas.microsoft.com/office/word/2010/wordprocessingDrawing" xmlns:wp="http://schemas.openxmlformats.org/drawingml/2006/wordprocessingDrawing" xmlns:w10="urn:schemas-microsoft-com:office:word" xmlns:w="http://schemas.openxmlformats.org/wordprocessingml/2006/main" xmlns:w14="http://schemas.microsoft.com/office/word/2010/wordml" xmlns:w15="http://schemas.microsoft.com/office/word/2012/wordml" xmlns:w16cex="http://schemas.microsoft.com/office/word/2018/wordml/cex" xmlns:w16cid="http://schemas.microsoft.com/office/word/2016/wordml/cid" xmlns:w16="http://schemas.microsoft.com/office/word/2018/wordml" xmlns:w16se="http://schemas.microsoft.com/office/word/2015/wordml/symex" xmlns:wpg="http://schemas.microsoft.com/office/word/2010/wordprocessingGroup" xmlns:wpi="http://schemas.microsoft.com/office/word/2010/wordprocessingInk" xmlns:wne="http://schemas.microsoft.com/office/word/2006/wordml" xmlns:wps="http://schemas.microsoft.com/office/word/2010/wordprocessingShape" mc:Ignorable="w14 w15 w16se w16cid w16 w16cex wp14">
+  <w:numPicBullet w:numPicBulletId="0">
+    <w:pict>
+      <v:shapetype id="_x0000_t75" coordsize="21600,21600" o:spt="75" o:preferrelative="t" path="m@4@5l@4@11@9@11@9@5xe" filled="f" stroked="f">
+        <v:stroke joinstyle="miter"/>
+        <v:formulas>
+          <v:f eqn="if lineDrawn pixelLineWidth 0"/>
+          <v:f eqn="sum @0 1 0"/>
+          <v:f eqn="sum 0 0 @1"/>
+          <v:f eqn="prod @2 1 2"/>
+          <v:f eqn="prod @3 21600 pixelWidth"/>
+          <v:f eqn="prod @3 21600 pixelHeight"/>
+          <v:f eqn="sum @0 0 1"/>
+          <v:f eqn="prod @6 1 2"/>
+          <v:f eqn="prod @7 21600 pixelWidth"/>
+          <v:f eqn="sum @8 21600 0"/>
+          <v:f eqn="prod @7 21600 pixelHeight"/>
+          <v:f eqn="sum @10 21600 0"/>
+        </v:formulas>
+        <v:path o:extrusionok="f" gradientshapeok="t" o:connecttype="rect"/>
+        <o:lock v:ext="edit" aspectratio="t"/>
+      </v:shapetype>
+      <v:shape id="_x0000_i1049" type="#_x0000_t75" style="width:11.4pt;height:11.4pt" o:bullet="t">
+        <v:imagedata r:id="rId1" o:title="msoBB15"/>
+      </v:shape>
+    </w:pict>
+  </w:numPicBullet>
+  <w:abstractNum w:abstractNumId="0" w15:restartNumberingAfterBreak="0">
+    <w:nsid w:val="0E1A1FAF"/>
+    <w:multiLevelType w:val="hybridMultilevel"/>
+    <w:tmpl w:val="D38C2B3C"/>
+    <w:lvl w:ilvl="0" w:tplc="04090007">
+      <w:start w:val="1"/>
+      <w:numFmt w:val="bullet"/>
+      <w:lvlText w:val=""/>
+      <w:lvlPicBulletId w:val="0"/>
+      <w:lvlJc w:val="left"/>
+      <w:pPr>
+        <w:ind w:left="720" w:hanging="360"/>
+      </w:pPr>
+      <w:rPr>
+        <w:rFonts w:ascii="Symbol" w:hAnsi="Symbol" w:hint="default"/>
+      </w:rPr>
+    </w:lvl>
+    <w:lvl w:ilvl="1" w:tplc="04090003" w:tentative="1">
+      <w:start w:val="1"/>
+      <w:numFmt w:val="bullet"/>
+      <w:lvlText w:val="o"/>
+      <w:lvlJc w:val="left"/>
+      <w:pPr>
+        <w:ind w:left="1440" w:hanging="360"/>
+      </w:pPr>
+      <w:rPr>
+        <w:rFonts w:ascii="Courier New" w:hAnsi="Courier New" w:cs="Courier New" w:hint="default"/>
+      </w:rPr>
+    </w:lvl>
+    <w:lvl w:ilvl="2" w:tplc="04090005" w:tentative="1">
+      <w:start w:val="1"/>
+      <w:numFmt w:val="bullet"/>
+      <w:lvlText w:val=""/>
+      <w:lvlJc w:val="left"/>
+      <w:pPr>
+        <w:ind w:left="2160" w:hanging="360"/>
+      </w:pPr>
+      <w:rPr>
+        <w:rFonts w:ascii="Wingdings" w:hAnsi="Wingdings" w:hint="default"/>
+      </w:rPr>
+    </w:lvl>
+    <w:lvl w:ilvl="3" w:tplc="04090001" w:tentative="1">
+      <w:start w:val="1"/>
+      <w:numFmt w:val="bullet"/>
+      <w:lvlText w:val=""/>
+      <w:lvlJc w:val="left"/>
+      <w:pPr>
+        <w:ind w:left="2880" w:hanging="360"/>
+      </w:pPr>
+      <w:rPr>
+        <w:rFonts w:ascii="Symbol" w:hAnsi="Symbol" w:hint="default"/>
+      </w:rPr>
+    </w:lvl>
+    <w:lvl w:ilvl="4" w:tplc="04090003" w:tentative="1">
+      <w:start w:val="1"/>
+      <w:numFmt w:val="bullet"/>
+      <w:lvlText w:val="o"/>
+      <w:lvlJc w:val="left"/>
+      <w:pPr>
+        <w:ind w:left="3600" w:hanging="360"/>
+      </w:pPr>
+      <w:rPr>
+        <w:rFonts w:ascii="Courier New" w:hAnsi="Courier New" w:cs="Courier New" w:hint="default"/>
+      </w:rPr>
+    </w:lvl>
+    <w:lvl w:ilvl="5" w:tplc="04090005" w:tentative="1">
+      <w:start w:val="1"/>
+      <w:numFmt w:val="bullet"/>
+      <w:lvlText w:val=""/>
+      <w:lvlJc w:val="left"/>
+      <w:pPr>
+        <w:ind w:left="4320" w:hanging="360"/>
+      </w:pPr>
+      <w:rPr>
+        <w:rFonts w:ascii="Wingdings" w:hAnsi="Wingdings" w:hint="default"/>
+      </w:rPr>
+    </w:lvl>
+    <w:lvl w:ilvl="6" w:tplc="04090001" w:tentative="1">
+      <w:start w:val="1"/>
+      <w:numFmt w:val="bullet"/>
+      <w:lvlText w:val=""/>
+      <w:lvlJc w:val="left"/>
+      <w:pPr>
+        <w:ind w:left="5040" w:hanging="360"/>
+      </w:pPr>
+      <w:rPr>
+        <w:rFonts w:ascii="Symbol" w:hAnsi="Symbol" w:hint="default"/>
+      </w:rPr>
+    </w:lvl>
+    <w:lvl w:ilvl="7" w:tplc="04090003" w:tentative="1">
+      <w:start w:val="1"/>
+      <w:numFmt w:val="bullet"/>
+      <w:lvlText w:val="o"/>
+      <w:lvlJc w:val="left"/>
+      <w:pPr>
+        <w:ind w:left="5760" w:hanging="360"/>
+      </w:pPr>
+      <w:rPr>
+        <w:rFonts w:ascii="Courier New" w:hAnsi="Courier New" w:cs="Courier New" w:hint="default"/>
+      </w:rPr>
+    </w:lvl>
+    <w:lvl w:ilvl="8" w:tplc="04090005" w:tentative="1">
+      <w:start w:val="1"/>
+      <w:numFmt w:val="bullet"/>
+      <w:lvlText w:val=""/>
+      <w:lvlJc w:val="left"/>
+      <w:pPr>
+        <w:ind w:left="6480" w:hanging="360"/>
+      </w:pPr>
+      <w:rPr>
+        <w:rFonts w:ascii="Wingdings" w:hAnsi="Wingdings" w:hint="default"/>
+      </w:rPr>
+    </w:lvl>
+  </w:abstractNum>
+  <w:num w:numId="1">
+    <w:abstractNumId w:val="0"/>
+  </w:num>
+</w:numbering>
 </file>
 
 <file path=word/styles.xml><?xml version="1.0" encoding="utf-8"?>
@@ -1092,6 +1334,17 @@
       <w:outlineLvl w:val="9"/>
     </w:pPr>
   </w:style>
+  <w:style w:type="paragraph" w:styleId="ListParagraph">
+    <w:name w:val="List Paragraph"/>
+    <w:basedOn w:val="Normal"/>
+    <w:uiPriority w:val="34"/>
+    <w:qFormat/>
+    <w:rsid w:val="00DB5003"/>
+    <w:pPr>
+      <w:ind w:left="720"/>
+      <w:contextualSpacing/>
+    </w:pPr>
+  </w:style>
 </w:styles>
 </file>
 

</xml_diff>